<commit_message>
Update: Readme.md cleaning text
</commit_message>
<xml_diff>
--- a/README.docx
+++ b/README.docx
@@ -2,480 +2,6 @@
 <file path=word/document.xml><?xml version="1.0" encoding="utf-8"?>
 <w:document xmlns:wpc="http://schemas.microsoft.com/office/word/2010/wordprocessingCanvas" xmlns:cx="http://schemas.microsoft.com/office/drawing/2014/chartex" xmlns:cx1="http://schemas.microsoft.com/office/drawing/2015/9/8/chartex" xmlns:cx2="http://schemas.microsoft.com/office/drawing/2015/10/21/chartex" xmlns:cx3="http://schemas.microsoft.com/office/drawing/2016/5/9/chartex" xmlns:cx4="http://schemas.microsoft.com/office/drawing/2016/5/10/chartex" xmlns:cx5="http://schemas.microsoft.com/office/drawing/2016/5/11/chartex" xmlns:cx6="http://schemas.microsoft.com/office/drawing/2016/5/12/chartex" xmlns:cx7="http://schemas.microsoft.com/office/drawing/2016/5/13/chartex" xmlns:cx8="http://schemas.microsoft.com/office/drawing/2016/5/14/chartex" xmlns:mc="http://schemas.openxmlformats.org/markup-compatibility/2006" xmlns:aink="http://schemas.microsoft.com/office/drawing/2016/ink" xmlns:am3d="http://schemas.microsoft.com/office/drawing/2017/model3d" xmlns:o="urn:schemas-microsoft-com:office:office" xmlns:oel="http://schemas.microsoft.com/office/2019/extlst" xmlns:r="http://schemas.openxmlformats.org/officeDocument/2006/relationships" xmlns:m="http://schemas.openxmlformats.org/officeDocument/2006/math" xmlns:v="urn:schemas-microsoft-com:vml" xmlns:wp14="http://schemas.microsoft.com/office/word/2010/wordprocessingDrawing" xmlns:wp="http://schemas.openxmlformats.org/drawingml/2006/wordprocessingDrawing" xmlns:w10="urn:schemas-microsoft-com:office:word" xmlns:w="http://schemas.openxmlformats.org/wordprocessingml/2006/main" xmlns:w14="http://schemas.microsoft.com/office/word/2010/wordml" xmlns:w15="http://schemas.microsoft.com/office/word/2012/wordml" xmlns:w16cex="http://schemas.microsoft.com/office/word/2018/wordml/cex" xmlns:w16cid="http://schemas.microsoft.com/office/word/2016/wordml/cid" xmlns:w16="http://schemas.microsoft.com/office/word/2018/wordml" xmlns:w16sdtdh="http://schemas.microsoft.com/office/word/2020/wordml/sdtdatahash" xmlns:w16se="http://schemas.microsoft.com/office/word/2015/wordml/symex" xmlns:wpg="http://schemas.microsoft.com/office/word/2010/wordprocessingGroup" xmlns:wpi="http://schemas.microsoft.com/office/word/2010/wordprocessingInk" xmlns:wne="http://schemas.microsoft.com/office/word/2006/wordml" xmlns:wps="http://schemas.microsoft.com/office/word/2010/wordprocessingShape" mc:Ignorable="w14 w15 w16se w16cid w16 w16cex w16sdtdh wp14">
   <w:body>
-    <w:p>
-      <w:r>
-        <w:t xml:space="preserve">Python Human Heat Balance (PyHHB) to </w:t>
-      </w:r>
-      <w:r>
-        <w:t>assess</w:t>
-      </w:r>
-      <w:r>
-        <w:t xml:space="preserve"> survivability and liveability using climate model data with</w:t>
-      </w:r>
-      <w:r>
-        <w:t xml:space="preserve"> </w:t>
-      </w:r>
-      <w:r>
-        <w:t>a time</w:t>
-      </w:r>
-      <w:r>
-        <w:t xml:space="preserve"> resolution </w:t>
-      </w:r>
-      <w:r>
-        <w:t>of 3 and 6</w:t>
-      </w:r>
-      <w:r>
-        <w:t xml:space="preserve"> hour</w:t>
-      </w:r>
-      <w:r>
-        <w:t xml:space="preserve">. </w:t>
-      </w:r>
-    </w:p>
-    <w:p>
-      <w:r>
-        <w:t>This repository contains the</w:t>
-      </w:r>
-      <w:r>
-        <w:t xml:space="preserve"> source code for</w:t>
-      </w:r>
-      <w:r>
-        <w:t xml:space="preserve"> generating the survivability (Figures 2, S2, S3) and liveability (Figure 4, S6,</w:t>
-      </w:r>
-      <w:r>
-        <w:t xml:space="preserve"> </w:t>
-      </w:r>
-      <w:r>
-        <w:t xml:space="preserve">S7) matrices as </w:t>
-      </w:r>
-      <w:r>
-        <w:t>developed in Vanos et al</w:t>
-      </w:r>
-      <w:r>
-        <w:t>.</w:t>
-      </w:r>
-      <w:r>
-        <w:t xml:space="preserve"> (2023), A physiological approach for assessing human survivability and liveability to heat in a changing climate.</w:t>
-      </w:r>
-    </w:p>
-    <w:p>
-      <w:pPr>
-        <w:rPr>
-          <w:rFonts w:ascii="Times New Roman" w:hAnsi="Times New Roman" w:cs="Times New Roman"/>
-        </w:rPr>
-      </w:pPr>
-      <w:r>
-        <w:rPr>
-          <w:rFonts w:ascii="Times New Roman" w:hAnsi="Times New Roman" w:cs="Times New Roman"/>
-          <w:color w:val="000000" w:themeColor="text1"/>
-        </w:rPr>
-        <w:t>In this paper</w:t>
-      </w:r>
-      <w:r>
-        <w:rPr>
-          <w:rFonts w:ascii="Times New Roman" w:hAnsi="Times New Roman" w:cs="Times New Roman"/>
-          <w:color w:val="000000" w:themeColor="text1"/>
-        </w:rPr>
-        <w:t xml:space="preserve"> the </w:t>
-      </w:r>
-      <w:r>
-        <w:rPr>
-          <w:rFonts w:ascii="Times New Roman" w:hAnsi="Times New Roman" w:cs="Times New Roman"/>
-        </w:rPr>
-        <w:t>framework</w:t>
-      </w:r>
-      <w:r>
-        <w:rPr>
-          <w:rFonts w:ascii="Times New Roman" w:hAnsi="Times New Roman" w:cs="Times New Roman"/>
-        </w:rPr>
-        <w:t xml:space="preserve"> for </w:t>
-      </w:r>
-      <w:r>
-        <w:rPr>
-          <w:rFonts w:ascii="Times New Roman" w:hAnsi="Times New Roman" w:cs="Times New Roman"/>
-        </w:rPr>
-        <w:t>heat survivability modeling</w:t>
-      </w:r>
-      <w:r>
-        <w:rPr>
-          <w:rFonts w:ascii="Times New Roman" w:hAnsi="Times New Roman" w:cs="Times New Roman"/>
-        </w:rPr>
-        <w:t xml:space="preserve"> is improved </w:t>
-      </w:r>
-      <w:r>
-        <w:rPr>
-          <w:rFonts w:ascii="Times New Roman" w:hAnsi="Times New Roman" w:cs="Times New Roman"/>
-        </w:rPr>
-        <w:t xml:space="preserve">and </w:t>
-      </w:r>
-      <w:r>
-        <w:rPr>
-          <w:rFonts w:ascii="Times New Roman" w:hAnsi="Times New Roman" w:cs="Times New Roman"/>
-        </w:rPr>
-        <w:t>is i</w:t>
-      </w:r>
-      <w:r>
-        <w:rPr>
-          <w:rFonts w:ascii="Times New Roman" w:hAnsi="Times New Roman" w:cs="Times New Roman"/>
-        </w:rPr>
-        <w:t>ntroduce</w:t>
-      </w:r>
-      <w:r>
-        <w:rPr>
-          <w:rFonts w:ascii="Times New Roman" w:hAnsi="Times New Roman" w:cs="Times New Roman"/>
-        </w:rPr>
-        <w:t>d</w:t>
-      </w:r>
-      <w:r>
-        <w:rPr>
-          <w:rFonts w:ascii="Times New Roman" w:hAnsi="Times New Roman" w:cs="Times New Roman"/>
-        </w:rPr>
-        <w:t xml:space="preserve"> an approach to assess liveability</w:t>
-      </w:r>
-      <w:r>
-        <w:rPr>
-          <w:rFonts w:ascii="Times New Roman" w:hAnsi="Times New Roman" w:cs="Times New Roman"/>
-          <w:color w:val="000000" w:themeColor="text1"/>
-        </w:rPr>
-        <w:t xml:space="preserve"> due to extreme heat exposure that can be applied in any climate regime and customized with population groups with potential co-morbidities. This new approach integrates well-established and fundamental principles from </w:t>
-      </w:r>
-      <w:r>
-        <w:rPr>
-          <w:rFonts w:ascii="Times New Roman" w:hAnsi="Times New Roman" w:cs="Times New Roman"/>
-        </w:rPr>
-        <w:t xml:space="preserve">thermal physiology and </w:t>
-      </w:r>
-      <w:r>
-        <w:rPr>
-          <w:rFonts w:ascii="Times New Roman" w:hAnsi="Times New Roman" w:cs="Times New Roman"/>
-          <w:color w:val="000000" w:themeColor="text1"/>
-        </w:rPr>
-        <w:t xml:space="preserve">human biophysics </w:t>
-      </w:r>
-      <w:r>
-        <w:rPr>
-          <w:rFonts w:ascii="Times New Roman" w:hAnsi="Times New Roman" w:cs="Times New Roman"/>
-        </w:rPr>
-        <w:t xml:space="preserve">and accommodates 3- and 6-h exposure windows aligning with outputs from climate models and past survivability </w:t>
-      </w:r>
-      <w:r>
-        <w:rPr>
-          <w:rFonts w:ascii="Times New Roman" w:hAnsi="Times New Roman" w:cs="Times New Roman"/>
-        </w:rPr>
-        <w:t>studies.</w:t>
-      </w:r>
-    </w:p>
-    <w:p>
-      <w:pPr>
-        <w:spacing w:line="276" w:lineRule="auto"/>
-        <w:rPr>
-          <w:rFonts w:ascii="Times New Roman" w:hAnsi="Times New Roman" w:cs="Times New Roman"/>
-          <w:b/>
-          <w:bCs/>
-          <w:color w:val="000000"/>
-        </w:rPr>
-      </w:pPr>
-      <w:r>
-        <w:rPr>
-          <w:rFonts w:ascii="Times New Roman" w:hAnsi="Times New Roman" w:cs="Times New Roman"/>
-        </w:rPr>
-        <w:t xml:space="preserve">Read </w:t>
-      </w:r>
-      <w:r>
-        <w:rPr>
-          <w:rFonts w:ascii="Times New Roman" w:hAnsi="Times New Roman" w:cs="Times New Roman"/>
-          <w:b/>
-          <w:bCs/>
-          <w:color w:val="000000"/>
-        </w:rPr>
-        <w:t>Considerations of New Model Estimating P</w:t>
-      </w:r>
-      <w:r>
-        <w:rPr>
-          <w:rFonts w:ascii="Times New Roman" w:hAnsi="Times New Roman" w:cs="Times New Roman"/>
-          <w:b/>
-          <w:bCs/>
-        </w:rPr>
-        <w:t xml:space="preserve">hysiological Survivability Limits and Liveability </w:t>
-      </w:r>
-      <w:r>
-        <w:rPr>
-          <w:rFonts w:ascii="Times New Roman" w:hAnsi="Times New Roman" w:cs="Times New Roman"/>
-          <w:b/>
-          <w:bCs/>
-          <w:color w:val="000000"/>
-        </w:rPr>
-        <w:t xml:space="preserve"> in the Supplemental material for understanding the differences of this approach regarding </w:t>
-      </w:r>
-    </w:p>
-    <w:p>
-      <w:pPr>
-        <w:spacing w:line="276" w:lineRule="auto"/>
-        <w:rPr>
-          <w:rFonts w:ascii="Times New Roman" w:hAnsi="Times New Roman" w:cs="Times New Roman"/>
-          <w:b/>
-          <w:bCs/>
-          <w:color w:val="000000"/>
-        </w:rPr>
-      </w:pPr>
-      <w:r>
-        <w:rPr>
-          <w:rFonts w:ascii="Times New Roman" w:hAnsi="Times New Roman" w:cs="Times New Roman"/>
-          <w:b/>
-          <w:bCs/>
-          <w:color w:val="000000"/>
-        </w:rPr>
-        <w:t>Tw 35 is hubber.</w:t>
-      </w:r>
-    </w:p>
-    <w:p/>
-    <w:p>
-      <w:pPr>
-        <w:rPr>
-          <w:b/>
-          <w:bCs/>
-        </w:rPr>
-      </w:pPr>
-      <w:r>
-        <w:rPr>
-          <w:b/>
-          <w:bCs/>
-        </w:rPr>
-        <w:t xml:space="preserve">How is defined </w:t>
-      </w:r>
-      <w:r>
-        <w:rPr>
-          <w:b/>
-          <w:bCs/>
-        </w:rPr>
-        <w:t xml:space="preserve">the limit of </w:t>
-      </w:r>
-      <w:r>
-        <w:rPr>
-          <w:b/>
-          <w:bCs/>
-        </w:rPr>
-        <w:t>survivability</w:t>
-      </w:r>
-      <w:r>
-        <w:rPr>
-          <w:b/>
-          <w:bCs/>
-        </w:rPr>
-        <w:t xml:space="preserve"> (Survivability: Boolean)</w:t>
-      </w:r>
-      <w:r>
-        <w:rPr>
-          <w:b/>
-          <w:bCs/>
-        </w:rPr>
-        <w:t>:</w:t>
-      </w:r>
-    </w:p>
-    <w:p>
-      <w:r>
-        <w:rPr>
-          <w:color w:val="000000"/>
-        </w:rPr>
-        <w:t xml:space="preserve">The limit of </w:t>
-      </w:r>
-      <w:r>
-        <w:rPr>
-          <w:b/>
-          <w:bCs/>
-        </w:rPr>
-        <w:t>s</w:t>
-      </w:r>
-      <w:r>
-        <w:rPr>
-          <w:b/>
-          <w:bCs/>
-          <w:color w:val="000000"/>
-        </w:rPr>
-        <w:t>urvivability</w:t>
-      </w:r>
-      <w:r>
-        <w:rPr>
-          <w:b/>
-          <w:bCs/>
-          <w:color w:val="000000"/>
-        </w:rPr>
-        <w:t xml:space="preserve"> to heat stroke death</w:t>
-      </w:r>
-      <w:r>
-        <w:rPr>
-          <w:rStyle w:val="apple-converted-space"/>
-          <w:color w:val="000000"/>
-        </w:rPr>
-        <w:t> </w:t>
-      </w:r>
-      <w:r>
-        <w:rPr>
-          <w:rStyle w:val="apple-converted-space"/>
-          <w:color w:val="000000"/>
-        </w:rPr>
-        <w:t xml:space="preserve">as </w:t>
-      </w:r>
-      <w:r>
-        <w:rPr>
-          <w:color w:val="000000"/>
-        </w:rPr>
-        <w:t>reaching a T</w:t>
-      </w:r>
-      <w:r>
-        <w:rPr>
-          <w:color w:val="000000"/>
-          <w:vertAlign w:val="subscript"/>
-        </w:rPr>
-        <w:t>core</w:t>
-      </w:r>
-      <w:r>
-        <w:rPr>
-          <w:color w:val="000000"/>
-        </w:rPr>
-        <w:t xml:space="preserve"> of 43</w:t>
-      </w:r>
-      <w:r>
-        <w:rPr>
-          <w:color w:val="000000"/>
-        </w:rPr>
-        <w:t>°</w:t>
-      </w:r>
-      <w:r>
-        <w:rPr>
-          <w:color w:val="000000"/>
-        </w:rPr>
-        <w:t xml:space="preserve">C in </w:t>
-      </w:r>
-      <w:r>
-        <w:rPr>
-          <w:color w:val="000000"/>
-        </w:rPr>
-        <w:t xml:space="preserve">3- or 6-hour </w:t>
-      </w:r>
-      <w:r>
-        <w:rPr>
-          <w:color w:val="000000"/>
-        </w:rPr>
-        <w:t>exposure windows to allow for comparison with the T</w:t>
-      </w:r>
-      <w:r>
-        <w:rPr>
-          <w:color w:val="000000"/>
-          <w:vertAlign w:val="subscript"/>
-        </w:rPr>
-        <w:t>w</w:t>
-      </w:r>
-      <w:r>
-        <w:rPr>
-          <w:color w:val="000000"/>
-        </w:rPr>
-        <w:t xml:space="preserve"> of 35</w:t>
-      </w:r>
-      <w:r>
-        <w:rPr>
-          <w:color w:val="000000"/>
-        </w:rPr>
-        <w:t>°</w:t>
-      </w:r>
-      <w:r>
-        <w:rPr>
-          <w:color w:val="000000"/>
-        </w:rPr>
-        <w:t>C assumption (heat stroke death after 6 hours).</w:t>
-      </w:r>
-      <w:r>
-        <w:rPr>
-          <w:color w:val="000000"/>
-        </w:rPr>
-        <w:t xml:space="preserve"> </w:t>
-      </w:r>
-    </w:p>
-    <w:p/>
-    <w:p>
-      <w:pPr>
-        <w:rPr>
-          <w:b/>
-          <w:bCs/>
-        </w:rPr>
-      </w:pPr>
-      <w:r>
-        <w:rPr>
-          <w:b/>
-          <w:bCs/>
-        </w:rPr>
-        <w:t>How is defined liveability</w:t>
-      </w:r>
-      <w:r>
-        <w:rPr>
-          <w:b/>
-          <w:bCs/>
-        </w:rPr>
-        <w:t xml:space="preserve"> (Mmax: float)</w:t>
-      </w:r>
-      <w:r>
-        <w:rPr>
-          <w:b/>
-          <w:bCs/>
-        </w:rPr>
-        <w:t>:</w:t>
-      </w:r>
-    </w:p>
-    <w:p>
-      <w:r>
-        <w:t xml:space="preserve">Mmax is </w:t>
-      </w:r>
-      <w:r>
-        <w:t xml:space="preserve">the maximum internal heat production, or level of physical activity, </w:t>
-      </w:r>
-      <w:r>
-        <w:t xml:space="preserve">that </w:t>
-      </w:r>
-      <w:r>
-        <w:t>a person can</w:t>
-      </w:r>
-      <w:r>
-        <w:t xml:space="preserve"> </w:t>
-      </w:r>
-      <w:r>
-        <w:t xml:space="preserve">generate </w:t>
-      </w:r>
-      <w:r>
-        <w:t xml:space="preserve">without a sustained positive rate of heat storage </w:t>
-      </w:r>
-      <w:r>
-        <w:t xml:space="preserve">in the prevailing environment, </w:t>
-      </w:r>
-      <w:r>
-        <w:rPr>
-          <w:color w:val="000000"/>
-        </w:rPr>
-        <w:t xml:space="preserve">thus allowing </w:t>
-      </w:r>
-      <w:r>
-        <w:rPr>
-          <w:color w:val="000000"/>
-        </w:rPr>
-        <w:t>safe,</w:t>
-      </w:r>
-      <w:r>
-        <w:rPr>
-          <w:color w:val="000000"/>
-        </w:rPr>
-        <w:t xml:space="preserve"> s</w:t>
-      </w:r>
-      <w:r>
-        <w:rPr>
-          <w:color w:val="000000"/>
-        </w:rPr>
-        <w:t>ustained work and play for an extended period</w:t>
-      </w:r>
-      <w:r>
-        <w:rPr>
-          <w:color w:val="000000"/>
-        </w:rPr>
-        <w:t>.</w:t>
-      </w:r>
-    </w:p>
     <w:p/>
     <w:p/>
     <w:sectPr>

</xml_diff>